<commit_message>
Các phần phía trước
</commit_message>
<xml_diff>
--- a/CHƯƠNG 1.docx
+++ b/CHƯƠNG 1.docx
@@ -227,27 +227,25 @@
           <w:sz w:val="26"/>
           <w:szCs w:val="26"/>
         </w:rPr>
-        <w:t xml:space="preserve">bảng thống </w:t>
-      </w:r>
-      <w:proofErr w:type="gramStart"/>
-      <w:r>
-        <w:rPr>
-          <w:rFonts w:ascii="Times New Roman" w:hAnsi="Times New Roman" w:cs="Times New Roman"/>
-          <w:color w:val="000000" w:themeColor="text1"/>
-          <w:sz w:val="26"/>
-          <w:szCs w:val="26"/>
-        </w:rPr>
-        <w:t>kê,…</w:t>
-      </w:r>
-      <w:proofErr w:type="gramEnd"/>
-      <w:r>
-        <w:rPr>
-          <w:rFonts w:ascii="Times New Roman" w:hAnsi="Times New Roman" w:cs="Times New Roman"/>
-          <w:color w:val="000000" w:themeColor="text1"/>
-          <w:sz w:val="26"/>
-          <w:szCs w:val="26"/>
-        </w:rPr>
-        <w:t xml:space="preserve"> có</w:t>
+        <w:t>bảng thống kê</w:t>
+      </w:r>
+      <w:r>
+        <w:rPr>
+          <w:rFonts w:ascii="Times New Roman" w:hAnsi="Times New Roman" w:cs="Times New Roman"/>
+          <w:color w:val="000000" w:themeColor="text1"/>
+          <w:sz w:val="26"/>
+          <w:szCs w:val="26"/>
+        </w:rPr>
+        <w:t>…</w:t>
+      </w:r>
+      <w:r>
+        <w:rPr>
+          <w:rFonts w:ascii="Times New Roman" w:hAnsi="Times New Roman" w:cs="Times New Roman"/>
+          <w:color w:val="000000" w:themeColor="text1"/>
+          <w:sz w:val="26"/>
+          <w:szCs w:val="26"/>
+        </w:rPr>
+        <w:t>, có</w:t>
       </w:r>
       <w:r>
         <w:rPr>
@@ -300,25 +298,14 @@
           <w:szCs w:val="26"/>
         </w:rPr>
       </w:pPr>
-      <w:proofErr w:type="gramStart"/>
-      <w:r>
-        <w:rPr>
-          <w:rFonts w:ascii="Times New Roman" w:hAnsi="Times New Roman" w:cs="Times New Roman"/>
-          <w:color w:val="000000" w:themeColor="text1"/>
-          <w:sz w:val="26"/>
-          <w:szCs w:val="26"/>
-        </w:rPr>
-        <w:t>Hình .</w:t>
-      </w:r>
-      <w:proofErr w:type="gramEnd"/>
-      <w:r>
-        <w:rPr>
-          <w:rFonts w:ascii="Times New Roman" w:hAnsi="Times New Roman" w:cs="Times New Roman"/>
-          <w:color w:val="000000" w:themeColor="text1"/>
-          <w:sz w:val="26"/>
-          <w:szCs w:val="26"/>
-        </w:rPr>
-        <w:t xml:space="preserve"> Thống kê dữ liệu được tạo ra từng năm</w:t>
+      <w:r>
+        <w:rPr>
+          <w:rFonts w:ascii="Times New Roman" w:hAnsi="Times New Roman" w:cs="Times New Roman"/>
+          <w:color w:val="000000" w:themeColor="text1"/>
+          <w:sz w:val="26"/>
+          <w:szCs w:val="26"/>
+        </w:rPr>
+        <w:t>Hình . Thống kê dữ liệu được tạo ra từng năm</w:t>
       </w:r>
     </w:p>
     <w:p>
@@ -849,25 +836,14 @@
           <w:szCs w:val="26"/>
         </w:rPr>
       </w:pPr>
-      <w:proofErr w:type="gramStart"/>
-      <w:r>
-        <w:rPr>
-          <w:rFonts w:ascii="Times New Roman" w:hAnsi="Times New Roman" w:cs="Times New Roman"/>
-          <w:color w:val="000000" w:themeColor="text1"/>
-          <w:sz w:val="26"/>
-          <w:szCs w:val="26"/>
-        </w:rPr>
-        <w:t>Hình .Mô</w:t>
-      </w:r>
-      <w:proofErr w:type="gramEnd"/>
-      <w:r>
-        <w:rPr>
-          <w:rFonts w:ascii="Times New Roman" w:hAnsi="Times New Roman" w:cs="Times New Roman"/>
-          <w:color w:val="000000" w:themeColor="text1"/>
-          <w:sz w:val="26"/>
-          <w:szCs w:val="26"/>
-        </w:rPr>
-        <w:t xml:space="preserve"> hình mạng nơ-ron nhân tạo (ANN)</w:t>
+      <w:r>
+        <w:rPr>
+          <w:rFonts w:ascii="Times New Roman" w:hAnsi="Times New Roman" w:cs="Times New Roman"/>
+          <w:color w:val="000000" w:themeColor="text1"/>
+          <w:sz w:val="26"/>
+          <w:szCs w:val="26"/>
+        </w:rPr>
+        <w:t>Hình .Mô hình mạng nơ-ron nhân tạo (ANN)</w:t>
       </w:r>
     </w:p>
     <w:p>
@@ -1032,18 +1008,7 @@
           <w:szCs w:val="26"/>
           <w:shd w:val="clear" w:color="auto" w:fill="FFFFFF"/>
         </w:rPr>
-        <w:t>M</w:t>
-      </w:r>
-      <w:r>
-        <w:rPr>
-          <w:rFonts w:ascii="Times New Roman" w:hAnsi="Times New Roman" w:cs="Times New Roman"/>
-          <w:color w:val="000000" w:themeColor="text1"/>
-          <w:spacing w:val="-1"/>
-          <w:sz w:val="26"/>
-          <w:szCs w:val="26"/>
-          <w:shd w:val="clear" w:color="auto" w:fill="FFFFFF"/>
-        </w:rPr>
-        <w:t xml:space="preserve">ỗi nút </w:t>
+        <w:t xml:space="preserve">Mỗi nút </w:t>
       </w:r>
       <w:r>
         <w:rPr>
@@ -1299,18 +1264,7 @@
           <w:sz w:val="26"/>
           <w:szCs w:val="26"/>
         </w:rPr>
-        <w:t>Content Selection and Planning</w:t>
-      </w:r>
-      <w:r>
-        <w:rPr>
-          <w:rFonts w:ascii="Times New Roman" w:hAnsi="Times New Roman" w:cs="Times New Roman"/>
-          <w:b/>
-          <w:bCs/>
-          <w:color w:val="000000" w:themeColor="text1"/>
-          <w:sz w:val="26"/>
-          <w:szCs w:val="26"/>
-        </w:rPr>
-        <w:t>)</w:t>
+        <w:t>Content Selection and Planning)</w:t>
       </w:r>
     </w:p>
     <w:p>
@@ -1962,36 +1916,16 @@
           <w:sz w:val="26"/>
           <w:szCs w:val="26"/>
         </w:rPr>
-        <w:t xml:space="preserve">Mã hóa kế hoạch nội dung thành các đơn vị </w:t>
-      </w:r>
-      <w:proofErr w:type="gramStart"/>
-      <w:r>
-        <w:rPr>
-          <w:rFonts w:ascii="Times New Roman" w:hAnsi="Times New Roman" w:cs="Times New Roman"/>
-          <w:color w:val="000000" w:themeColor="text1"/>
-          <w:sz w:val="26"/>
-          <w:szCs w:val="26"/>
-        </w:rPr>
-        <w:t xml:space="preserve">LSTM, </w:t>
-      </w:r>
-      <w:r>
-        <w:rPr>
-          <w:rFonts w:ascii="Times New Roman" w:hAnsi="Times New Roman" w:cs="Times New Roman"/>
-          <w:color w:val="000000" w:themeColor="text1"/>
-          <w:sz w:val="26"/>
-          <w:szCs w:val="26"/>
-        </w:rPr>
-        <w:t xml:space="preserve"> dựa</w:t>
-      </w:r>
-      <w:proofErr w:type="gramEnd"/>
-      <w:r>
-        <w:rPr>
-          <w:rFonts w:ascii="Times New Roman" w:hAnsi="Times New Roman" w:cs="Times New Roman"/>
-          <w:color w:val="000000" w:themeColor="text1"/>
-          <w:sz w:val="26"/>
-          <w:szCs w:val="26"/>
-        </w:rPr>
-        <w:t xml:space="preserve"> vào đó sử dụng mạng nơ-ron tuần hoàn sử dụng các đơn vị LSTM và LSTM sao chép để tăng hiệu năng xử lý.</w:t>
+        <w:t xml:space="preserve">Mã hóa kế hoạch nội dung thành các đơn vị LSTM, </w:t>
+      </w:r>
+      <w:r>
+        <w:rPr>
+          <w:rFonts w:ascii="Times New Roman" w:hAnsi="Times New Roman" w:cs="Times New Roman"/>
+          <w:color w:val="000000" w:themeColor="text1"/>
+          <w:sz w:val="26"/>
+          <w:szCs w:val="26"/>
+        </w:rPr>
+        <w:t xml:space="preserve"> dựa vào đó sử dụng mạng nơ-ron tuần hoàn sử dụng các đơn vị LSTM và LSTM sao chép để tăng hiệu năng xử lý.</w:t>
       </w:r>
     </w:p>
     <w:p>

</xml_diff>